<commit_message>
Add file reference(github link) into report files
</commit_message>
<xml_diff>
--- a/Lab1/Lab1 report.docx
+++ b/Lab1/Lab1 report.docx
@@ -3,13 +3,17 @@
 <w:document xmlns:wpc="http://schemas.microsoft.com/office/word/2010/wordprocessingCanvas" xmlns:cx="http://schemas.microsoft.com/office/drawing/2014/chartex" xmlns:cx1="http://schemas.microsoft.com/office/drawing/2015/9/8/chartex" xmlns:cx2="http://schemas.microsoft.com/office/drawing/2015/10/21/chartex" xmlns:cx3="http://schemas.microsoft.com/office/drawing/2016/5/9/chartex" xmlns:cx4="http://schemas.microsoft.com/office/drawing/2016/5/10/chartex" xmlns:cx5="http://schemas.microsoft.com/office/drawing/2016/5/11/chartex" xmlns:cx6="http://schemas.microsoft.com/office/drawing/2016/5/12/chartex" xmlns:cx7="http://schemas.microsoft.com/office/drawing/2016/5/13/chartex" xmlns:cx8="http://schemas.microsoft.com/office/drawing/2016/5/14/chartex" xmlns:mc="http://schemas.openxmlformats.org/markup-compatibility/2006" xmlns:aink="http://schemas.microsoft.com/office/drawing/2016/ink" xmlns:am3d="http://schemas.microsoft.com/office/drawing/2017/model3d" xmlns:o="urn:schemas-microsoft-com:office:office" xmlns:r="http://schemas.openxmlformats.org/officeDocument/2006/relationships" xmlns:m="http://schemas.openxmlformats.org/officeDocument/2006/math" xmlns:v="urn:schemas-microsoft-com:vml" xmlns:wp14="http://schemas.microsoft.com/office/word/2010/wordprocessingDrawing" xmlns:wp="http://schemas.openxmlformats.org/drawingml/2006/wordprocessingDrawing" xmlns:w10="urn:schemas-microsoft-com:office:word" xmlns:w="http://schemas.openxmlformats.org/wordprocessingml/2006/main" xmlns:w14="http://schemas.microsoft.com/office/word/2010/wordml" xmlns:w15="http://schemas.microsoft.com/office/word/2012/wordml" xmlns:w16cid="http://schemas.microsoft.com/office/word/2016/wordml/cid" xmlns:w16se="http://schemas.microsoft.com/office/word/2015/wordml/symex" xmlns:wpg="http://schemas.microsoft.com/office/word/2010/wordprocessingGroup" xmlns:wpi="http://schemas.microsoft.com/office/word/2010/wordprocessingInk" xmlns:wne="http://schemas.microsoft.com/office/word/2006/wordml" xmlns:wps="http://schemas.microsoft.com/office/word/2010/wordprocessingShape" mc:Ignorable="w14 w15 w16se w16cid wp14">
   <w:body>
     <w:p>
+      <w:r>
+        <w:t>File reference: https://github.com/khtsai/Lab/tree/master/Lab1</w:t>
+      </w:r>
+    </w:p>
+    <w:p>
       <w:pPr>
         <w:rPr>
           <w:b/>
           <w:u w:val="single"/>
         </w:rPr>
       </w:pPr>
-      <w:bookmarkStart w:id="0" w:name="_GoBack"/>
       <w:r>
         <w:rPr>
           <w:b/>
@@ -18,7 +22,6 @@
         <w:t>Lab Exercise 1</w:t>
       </w:r>
     </w:p>
-    <w:bookmarkEnd w:id="0"/>
     <w:p>
       <w:r>
         <w:t>Step:</w:t>
@@ -77,7 +80,7 @@
       <w:r>
         <w:t xml:space="preserve">Open Google chrome and enter </w:t>
       </w:r>
-      <w:hyperlink r:id="rId5" w:history="1">
+      <w:hyperlink r:id="rId7" w:history="1">
         <w:r>
           <w:rPr>
             <w:rStyle w:val="Hyperlink"/>
@@ -134,7 +137,7 @@
                     <pic:cNvPicPr/>
                   </pic:nvPicPr>
                   <pic:blipFill>
-                    <a:blip r:embed="rId6"/>
+                    <a:blip r:embed="rId8"/>
                     <a:stretch>
                       <a:fillRect/>
                     </a:stretch>
@@ -212,7 +215,7 @@
                     <pic:cNvPicPr/>
                   </pic:nvPicPr>
                   <pic:blipFill>
-                    <a:blip r:embed="rId7"/>
+                    <a:blip r:embed="rId9"/>
                     <a:stretch>
                       <a:fillRect/>
                     </a:stretch>
@@ -423,7 +426,7 @@
       <w:r>
         <w:t xml:space="preserve"> </w:t>
       </w:r>
-      <w:hyperlink r:id="rId8" w:history="1">
+      <w:hyperlink r:id="rId10" w:history="1">
         <w:r>
           <w:rPr>
             <w:rStyle w:val="Hyperlink"/>
@@ -472,7 +475,7 @@
                     <pic:cNvPicPr/>
                   </pic:nvPicPr>
                   <pic:blipFill>
-                    <a:blip r:embed="rId9"/>
+                    <a:blip r:embed="rId11"/>
                     <a:stretch>
                       <a:fillRect/>
                     </a:stretch>
@@ -566,7 +569,7 @@
                     <pic:cNvPicPr/>
                   </pic:nvPicPr>
                   <pic:blipFill>
-                    <a:blip r:embed="rId10"/>
+                    <a:blip r:embed="rId12"/>
                     <a:stretch>
                       <a:fillRect/>
                     </a:stretch>
@@ -628,6 +631,12 @@
       </w:r>
     </w:p>
     <w:sectPr>
+      <w:headerReference w:type="even" r:id="rId13"/>
+      <w:headerReference w:type="default" r:id="rId14"/>
+      <w:footerReference w:type="even" r:id="rId15"/>
+      <w:footerReference w:type="default" r:id="rId16"/>
+      <w:headerReference w:type="first" r:id="rId17"/>
+      <w:footerReference w:type="first" r:id="rId18"/>
       <w:pgSz w:w="12240" w:h="15840"/>
       <w:pgMar w:top="1440" w:right="1440" w:bottom="1440" w:left="1440" w:header="720" w:footer="720" w:gutter="0"/>
       <w:cols w:space="720"/>
@@ -635,6 +644,137 @@
     </w:sectPr>
   </w:body>
 </w:document>
+</file>
+
+<file path=word/endnotes.xml><?xml version="1.0" encoding="utf-8"?>
+<w:endnotes xmlns:wpc="http://schemas.microsoft.com/office/word/2010/wordprocessingCanvas" xmlns:cx="http://schemas.microsoft.com/office/drawing/2014/chartex" xmlns:cx1="http://schemas.microsoft.com/office/drawing/2015/9/8/chartex" xmlns:cx2="http://schemas.microsoft.com/office/drawing/2015/10/21/chartex" xmlns:cx3="http://schemas.microsoft.com/office/drawing/2016/5/9/chartex" xmlns:cx4="http://schemas.microsoft.com/office/drawing/2016/5/10/chartex" xmlns:cx5="http://schemas.microsoft.com/office/drawing/2016/5/11/chartex" xmlns:cx6="http://schemas.microsoft.com/office/drawing/2016/5/12/chartex" xmlns:cx7="http://schemas.microsoft.com/office/drawing/2016/5/13/chartex" xmlns:cx8="http://schemas.microsoft.com/office/drawing/2016/5/14/chartex" xmlns:mc="http://schemas.openxmlformats.org/markup-compatibility/2006" xmlns:aink="http://schemas.microsoft.com/office/drawing/2016/ink" xmlns:am3d="http://schemas.microsoft.com/office/drawing/2017/model3d" xmlns:o="urn:schemas-microsoft-com:office:office" xmlns:r="http://schemas.openxmlformats.org/officeDocument/2006/relationships" xmlns:m="http://schemas.openxmlformats.org/officeDocument/2006/math" xmlns:v="urn:schemas-microsoft-com:vml" xmlns:wp14="http://schemas.microsoft.com/office/word/2010/wordprocessingDrawing" xmlns:wp="http://schemas.openxmlformats.org/drawingml/2006/wordprocessingDrawing" xmlns:w10="urn:schemas-microsoft-com:office:word" xmlns:w="http://schemas.openxmlformats.org/wordprocessingml/2006/main" xmlns:w14="http://schemas.microsoft.com/office/word/2010/wordml" xmlns:w15="http://schemas.microsoft.com/office/word/2012/wordml" xmlns:w16cid="http://schemas.microsoft.com/office/word/2016/wordml/cid" xmlns:w16se="http://schemas.microsoft.com/office/word/2015/wordml/symex" xmlns:wpg="http://schemas.microsoft.com/office/word/2010/wordprocessingGroup" xmlns:wpi="http://schemas.microsoft.com/office/word/2010/wordprocessingInk" xmlns:wne="http://schemas.microsoft.com/office/word/2006/wordml" xmlns:wps="http://schemas.microsoft.com/office/word/2010/wordprocessingShape" mc:Ignorable="w14 w15 w16se w16cid wp14">
+  <w:endnote w:type="separator" w:id="-1">
+    <w:p>
+      <w:pPr>
+        <w:spacing w:after="0" w:line="240" w:lineRule="auto"/>
+      </w:pPr>
+      <w:r>
+        <w:separator/>
+      </w:r>
+    </w:p>
+  </w:endnote>
+  <w:endnote w:type="continuationSeparator" w:id="0">
+    <w:p>
+      <w:pPr>
+        <w:spacing w:after="0" w:line="240" w:lineRule="auto"/>
+      </w:pPr>
+      <w:r>
+        <w:continuationSeparator/>
+      </w:r>
+    </w:p>
+  </w:endnote>
+</w:endnotes>
+</file>
+
+<file path=word/footer1.xml><?xml version="1.0" encoding="utf-8"?>
+<w:ftr xmlns:wpc="http://schemas.microsoft.com/office/word/2010/wordprocessingCanvas" xmlns:cx="http://schemas.microsoft.com/office/drawing/2014/chartex" xmlns:cx1="http://schemas.microsoft.com/office/drawing/2015/9/8/chartex" xmlns:cx2="http://schemas.microsoft.com/office/drawing/2015/10/21/chartex" xmlns:cx3="http://schemas.microsoft.com/office/drawing/2016/5/9/chartex" xmlns:cx4="http://schemas.microsoft.com/office/drawing/2016/5/10/chartex" xmlns:cx5="http://schemas.microsoft.com/office/drawing/2016/5/11/chartex" xmlns:cx6="http://schemas.microsoft.com/office/drawing/2016/5/12/chartex" xmlns:cx7="http://schemas.microsoft.com/office/drawing/2016/5/13/chartex" xmlns:cx8="http://schemas.microsoft.com/office/drawing/2016/5/14/chartex" xmlns:mc="http://schemas.openxmlformats.org/markup-compatibility/2006" xmlns:aink="http://schemas.microsoft.com/office/drawing/2016/ink" xmlns:am3d="http://schemas.microsoft.com/office/drawing/2017/model3d" xmlns:o="urn:schemas-microsoft-com:office:office" xmlns:r="http://schemas.openxmlformats.org/officeDocument/2006/relationships" xmlns:m="http://schemas.openxmlformats.org/officeDocument/2006/math" xmlns:v="urn:schemas-microsoft-com:vml" xmlns:wp14="http://schemas.microsoft.com/office/word/2010/wordprocessingDrawing" xmlns:wp="http://schemas.openxmlformats.org/drawingml/2006/wordprocessingDrawing" xmlns:w10="urn:schemas-microsoft-com:office:word" xmlns:w="http://schemas.openxmlformats.org/wordprocessingml/2006/main" xmlns:w14="http://schemas.microsoft.com/office/word/2010/wordml" xmlns:w15="http://schemas.microsoft.com/office/word/2012/wordml" xmlns:w16cid="http://schemas.microsoft.com/office/word/2016/wordml/cid" xmlns:w16se="http://schemas.microsoft.com/office/word/2015/wordml/symex" xmlns:wpg="http://schemas.microsoft.com/office/word/2010/wordprocessingGroup" xmlns:wpi="http://schemas.microsoft.com/office/word/2010/wordprocessingInk" xmlns:wne="http://schemas.microsoft.com/office/word/2006/wordml" xmlns:wps="http://schemas.microsoft.com/office/word/2010/wordprocessingShape" mc:Ignorable="w14 w15 w16se w16cid wp14">
+  <w:p>
+    <w:pPr>
+      <w:pStyle w:val="Footer"/>
+    </w:pPr>
+  </w:p>
+</w:ftr>
+</file>
+
+<file path=word/footer2.xml><?xml version="1.0" encoding="utf-8"?>
+<w:ftr xmlns:wpc="http://schemas.microsoft.com/office/word/2010/wordprocessingCanvas" xmlns:cx="http://schemas.microsoft.com/office/drawing/2014/chartex" xmlns:cx1="http://schemas.microsoft.com/office/drawing/2015/9/8/chartex" xmlns:cx2="http://schemas.microsoft.com/office/drawing/2015/10/21/chartex" xmlns:cx3="http://schemas.microsoft.com/office/drawing/2016/5/9/chartex" xmlns:cx4="http://schemas.microsoft.com/office/drawing/2016/5/10/chartex" xmlns:cx5="http://schemas.microsoft.com/office/drawing/2016/5/11/chartex" xmlns:cx6="http://schemas.microsoft.com/office/drawing/2016/5/12/chartex" xmlns:cx7="http://schemas.microsoft.com/office/drawing/2016/5/13/chartex" xmlns:cx8="http://schemas.microsoft.com/office/drawing/2016/5/14/chartex" xmlns:mc="http://schemas.openxmlformats.org/markup-compatibility/2006" xmlns:aink="http://schemas.microsoft.com/office/drawing/2016/ink" xmlns:am3d="http://schemas.microsoft.com/office/drawing/2017/model3d" xmlns:o="urn:schemas-microsoft-com:office:office" xmlns:r="http://schemas.openxmlformats.org/officeDocument/2006/relationships" xmlns:m="http://schemas.openxmlformats.org/officeDocument/2006/math" xmlns:v="urn:schemas-microsoft-com:vml" xmlns:wp14="http://schemas.microsoft.com/office/word/2010/wordprocessingDrawing" xmlns:wp="http://schemas.openxmlformats.org/drawingml/2006/wordprocessingDrawing" xmlns:w10="urn:schemas-microsoft-com:office:word" xmlns:w="http://schemas.openxmlformats.org/wordprocessingml/2006/main" xmlns:w14="http://schemas.microsoft.com/office/word/2010/wordml" xmlns:w15="http://schemas.microsoft.com/office/word/2012/wordml" xmlns:w16cid="http://schemas.microsoft.com/office/word/2016/wordml/cid" xmlns:w16se="http://schemas.microsoft.com/office/word/2015/wordml/symex" xmlns:wpg="http://schemas.microsoft.com/office/word/2010/wordprocessingGroup" xmlns:wpi="http://schemas.microsoft.com/office/word/2010/wordprocessingInk" xmlns:wne="http://schemas.microsoft.com/office/word/2006/wordml" xmlns:wps="http://schemas.microsoft.com/office/word/2010/wordprocessingShape" mc:Ignorable="w14 w15 w16se w16cid wp14">
+  <w:p>
+    <w:pPr>
+      <w:pStyle w:val="Footer"/>
+    </w:pPr>
+  </w:p>
+</w:ftr>
+</file>
+
+<file path=word/footer3.xml><?xml version="1.0" encoding="utf-8"?>
+<w:ftr xmlns:wpc="http://schemas.microsoft.com/office/word/2010/wordprocessingCanvas" xmlns:cx="http://schemas.microsoft.com/office/drawing/2014/chartex" xmlns:cx1="http://schemas.microsoft.com/office/drawing/2015/9/8/chartex" xmlns:cx2="http://schemas.microsoft.com/office/drawing/2015/10/21/chartex" xmlns:cx3="http://schemas.microsoft.com/office/drawing/2016/5/9/chartex" xmlns:cx4="http://schemas.microsoft.com/office/drawing/2016/5/10/chartex" xmlns:cx5="http://schemas.microsoft.com/office/drawing/2016/5/11/chartex" xmlns:cx6="http://schemas.microsoft.com/office/drawing/2016/5/12/chartex" xmlns:cx7="http://schemas.microsoft.com/office/drawing/2016/5/13/chartex" xmlns:cx8="http://schemas.microsoft.com/office/drawing/2016/5/14/chartex" xmlns:mc="http://schemas.openxmlformats.org/markup-compatibility/2006" xmlns:aink="http://schemas.microsoft.com/office/drawing/2016/ink" xmlns:am3d="http://schemas.microsoft.com/office/drawing/2017/model3d" xmlns:o="urn:schemas-microsoft-com:office:office" xmlns:r="http://schemas.openxmlformats.org/officeDocument/2006/relationships" xmlns:m="http://schemas.openxmlformats.org/officeDocument/2006/math" xmlns:v="urn:schemas-microsoft-com:vml" xmlns:wp14="http://schemas.microsoft.com/office/word/2010/wordprocessingDrawing" xmlns:wp="http://schemas.openxmlformats.org/drawingml/2006/wordprocessingDrawing" xmlns:w10="urn:schemas-microsoft-com:office:word" xmlns:w="http://schemas.openxmlformats.org/wordprocessingml/2006/main" xmlns:w14="http://schemas.microsoft.com/office/word/2010/wordml" xmlns:w15="http://schemas.microsoft.com/office/word/2012/wordml" xmlns:w16cid="http://schemas.microsoft.com/office/word/2016/wordml/cid" xmlns:w16se="http://schemas.microsoft.com/office/word/2015/wordml/symex" xmlns:wpg="http://schemas.microsoft.com/office/word/2010/wordprocessingGroup" xmlns:wpi="http://schemas.microsoft.com/office/word/2010/wordprocessingInk" xmlns:wne="http://schemas.microsoft.com/office/word/2006/wordml" xmlns:wps="http://schemas.microsoft.com/office/word/2010/wordprocessingShape" mc:Ignorable="w14 w15 w16se w16cid wp14">
+  <w:p>
+    <w:pPr>
+      <w:pStyle w:val="Footer"/>
+    </w:pPr>
+  </w:p>
+</w:ftr>
+</file>
+
+<file path=word/footnotes.xml><?xml version="1.0" encoding="utf-8"?>
+<w:footnotes xmlns:wpc="http://schemas.microsoft.com/office/word/2010/wordprocessingCanvas" xmlns:cx="http://schemas.microsoft.com/office/drawing/2014/chartex" xmlns:cx1="http://schemas.microsoft.com/office/drawing/2015/9/8/chartex" xmlns:cx2="http://schemas.microsoft.com/office/drawing/2015/10/21/chartex" xmlns:cx3="http://schemas.microsoft.com/office/drawing/2016/5/9/chartex" xmlns:cx4="http://schemas.microsoft.com/office/drawing/2016/5/10/chartex" xmlns:cx5="http://schemas.microsoft.com/office/drawing/2016/5/11/chartex" xmlns:cx6="http://schemas.microsoft.com/office/drawing/2016/5/12/chartex" xmlns:cx7="http://schemas.microsoft.com/office/drawing/2016/5/13/chartex" xmlns:cx8="http://schemas.microsoft.com/office/drawing/2016/5/14/chartex" xmlns:mc="http://schemas.openxmlformats.org/markup-compatibility/2006" xmlns:aink="http://schemas.microsoft.com/office/drawing/2016/ink" xmlns:am3d="http://schemas.microsoft.com/office/drawing/2017/model3d" xmlns:o="urn:schemas-microsoft-com:office:office" xmlns:r="http://schemas.openxmlformats.org/officeDocument/2006/relationships" xmlns:m="http://schemas.openxmlformats.org/officeDocument/2006/math" xmlns:v="urn:schemas-microsoft-com:vml" xmlns:wp14="http://schemas.microsoft.com/office/word/2010/wordprocessingDrawing" xmlns:wp="http://schemas.openxmlformats.org/drawingml/2006/wordprocessingDrawing" xmlns:w10="urn:schemas-microsoft-com:office:word" xmlns:w="http://schemas.openxmlformats.org/wordprocessingml/2006/main" xmlns:w14="http://schemas.microsoft.com/office/word/2010/wordml" xmlns:w15="http://schemas.microsoft.com/office/word/2012/wordml" xmlns:w16cid="http://schemas.microsoft.com/office/word/2016/wordml/cid" xmlns:w16se="http://schemas.microsoft.com/office/word/2015/wordml/symex" xmlns:wpg="http://schemas.microsoft.com/office/word/2010/wordprocessingGroup" xmlns:wpi="http://schemas.microsoft.com/office/word/2010/wordprocessingInk" xmlns:wne="http://schemas.microsoft.com/office/word/2006/wordml" xmlns:wps="http://schemas.microsoft.com/office/word/2010/wordprocessingShape" mc:Ignorable="w14 w15 w16se w16cid wp14">
+  <w:footnote w:type="separator" w:id="-1">
+    <w:p>
+      <w:pPr>
+        <w:spacing w:after="0" w:line="240" w:lineRule="auto"/>
+      </w:pPr>
+      <w:r>
+        <w:separator/>
+      </w:r>
+    </w:p>
+  </w:footnote>
+  <w:footnote w:type="continuationSeparator" w:id="0">
+    <w:p>
+      <w:pPr>
+        <w:spacing w:after="0" w:line="240" w:lineRule="auto"/>
+      </w:pPr>
+      <w:r>
+        <w:continuationSeparator/>
+      </w:r>
+    </w:p>
+  </w:footnote>
+</w:footnotes>
+</file>
+
+<file path=word/header1.xml><?xml version="1.0" encoding="utf-8"?>
+<w:hdr xmlns:wpc="http://schemas.microsoft.com/office/word/2010/wordprocessingCanvas" xmlns:cx="http://schemas.microsoft.com/office/drawing/2014/chartex" xmlns:cx1="http://schemas.microsoft.com/office/drawing/2015/9/8/chartex" xmlns:cx2="http://schemas.microsoft.com/office/drawing/2015/10/21/chartex" xmlns:cx3="http://schemas.microsoft.com/office/drawing/2016/5/9/chartex" xmlns:cx4="http://schemas.microsoft.com/office/drawing/2016/5/10/chartex" xmlns:cx5="http://schemas.microsoft.com/office/drawing/2016/5/11/chartex" xmlns:cx6="http://schemas.microsoft.com/office/drawing/2016/5/12/chartex" xmlns:cx7="http://schemas.microsoft.com/office/drawing/2016/5/13/chartex" xmlns:cx8="http://schemas.microsoft.com/office/drawing/2016/5/14/chartex" xmlns:mc="http://schemas.openxmlformats.org/markup-compatibility/2006" xmlns:aink="http://schemas.microsoft.com/office/drawing/2016/ink" xmlns:am3d="http://schemas.microsoft.com/office/drawing/2017/model3d" xmlns:o="urn:schemas-microsoft-com:office:office" xmlns:r="http://schemas.openxmlformats.org/officeDocument/2006/relationships" xmlns:m="http://schemas.openxmlformats.org/officeDocument/2006/math" xmlns:v="urn:schemas-microsoft-com:vml" xmlns:wp14="http://schemas.microsoft.com/office/word/2010/wordprocessingDrawing" xmlns:wp="http://schemas.openxmlformats.org/drawingml/2006/wordprocessingDrawing" xmlns:w10="urn:schemas-microsoft-com:office:word" xmlns:w="http://schemas.openxmlformats.org/wordprocessingml/2006/main" xmlns:w14="http://schemas.microsoft.com/office/word/2010/wordml" xmlns:w15="http://schemas.microsoft.com/office/word/2012/wordml" xmlns:w16cid="http://schemas.microsoft.com/office/word/2016/wordml/cid" xmlns:w16se="http://schemas.microsoft.com/office/word/2015/wordml/symex" xmlns:wpg="http://schemas.microsoft.com/office/word/2010/wordprocessingGroup" xmlns:wpi="http://schemas.microsoft.com/office/word/2010/wordprocessingInk" xmlns:wne="http://schemas.microsoft.com/office/word/2006/wordml" xmlns:wps="http://schemas.microsoft.com/office/word/2010/wordprocessingShape" mc:Ignorable="w14 w15 w16se w16cid wp14">
+  <w:p>
+    <w:pPr>
+      <w:pStyle w:val="Header"/>
+    </w:pPr>
+  </w:p>
+</w:hdr>
+</file>
+
+<file path=word/header2.xml><?xml version="1.0" encoding="utf-8"?>
+<w:hdr xmlns:wpc="http://schemas.microsoft.com/office/word/2010/wordprocessingCanvas" xmlns:cx="http://schemas.microsoft.com/office/drawing/2014/chartex" xmlns:cx1="http://schemas.microsoft.com/office/drawing/2015/9/8/chartex" xmlns:cx2="http://schemas.microsoft.com/office/drawing/2015/10/21/chartex" xmlns:cx3="http://schemas.microsoft.com/office/drawing/2016/5/9/chartex" xmlns:cx4="http://schemas.microsoft.com/office/drawing/2016/5/10/chartex" xmlns:cx5="http://schemas.microsoft.com/office/drawing/2016/5/11/chartex" xmlns:cx6="http://schemas.microsoft.com/office/drawing/2016/5/12/chartex" xmlns:cx7="http://schemas.microsoft.com/office/drawing/2016/5/13/chartex" xmlns:cx8="http://schemas.microsoft.com/office/drawing/2016/5/14/chartex" xmlns:mc="http://schemas.openxmlformats.org/markup-compatibility/2006" xmlns:aink="http://schemas.microsoft.com/office/drawing/2016/ink" xmlns:am3d="http://schemas.microsoft.com/office/drawing/2017/model3d" xmlns:o="urn:schemas-microsoft-com:office:office" xmlns:r="http://schemas.openxmlformats.org/officeDocument/2006/relationships" xmlns:m="http://schemas.openxmlformats.org/officeDocument/2006/math" xmlns:v="urn:schemas-microsoft-com:vml" xmlns:wp14="http://schemas.microsoft.com/office/word/2010/wordprocessingDrawing" xmlns:wp="http://schemas.openxmlformats.org/drawingml/2006/wordprocessingDrawing" xmlns:w10="urn:schemas-microsoft-com:office:word" xmlns:w="http://schemas.openxmlformats.org/wordprocessingml/2006/main" xmlns:w14="http://schemas.microsoft.com/office/word/2010/wordml" xmlns:w15="http://schemas.microsoft.com/office/word/2012/wordml" xmlns:w16cid="http://schemas.microsoft.com/office/word/2016/wordml/cid" xmlns:w16se="http://schemas.microsoft.com/office/word/2015/wordml/symex" xmlns:wpg="http://schemas.microsoft.com/office/word/2010/wordprocessingGroup" xmlns:wpi="http://schemas.microsoft.com/office/word/2010/wordprocessingInk" xmlns:wne="http://schemas.microsoft.com/office/word/2006/wordml" xmlns:wps="http://schemas.microsoft.com/office/word/2010/wordprocessingShape" mc:Ignorable="w14 w15 w16se w16cid wp14">
+  <w:p>
+    <w:pPr>
+      <w:pStyle w:val="Header"/>
+    </w:pPr>
+    <w:r>
+      <w:t xml:space="preserve">Student Name: </w:t>
+    </w:r>
+    <w:proofErr w:type="spellStart"/>
+    <w:r>
+      <w:t>Kunhao</w:t>
+    </w:r>
+    <w:proofErr w:type="spellEnd"/>
+    <w:r>
+      <w:t xml:space="preserve"> Tsai</w:t>
+    </w:r>
+    <w:bookmarkStart w:id="0" w:name="_GoBack"/>
+    <w:bookmarkEnd w:id="0"/>
+  </w:p>
+  <w:p>
+    <w:pPr>
+      <w:pStyle w:val="Header"/>
+    </w:pPr>
+    <w:r>
+      <w:t>Student ID: 15315</w:t>
+    </w:r>
+  </w:p>
+</w:hdr>
+</file>
+
+<file path=word/header3.xml><?xml version="1.0" encoding="utf-8"?>
+<w:hdr xmlns:wpc="http://schemas.microsoft.com/office/word/2010/wordprocessingCanvas" xmlns:cx="http://schemas.microsoft.com/office/drawing/2014/chartex" xmlns:cx1="http://schemas.microsoft.com/office/drawing/2015/9/8/chartex" xmlns:cx2="http://schemas.microsoft.com/office/drawing/2015/10/21/chartex" xmlns:cx3="http://schemas.microsoft.com/office/drawing/2016/5/9/chartex" xmlns:cx4="http://schemas.microsoft.com/office/drawing/2016/5/10/chartex" xmlns:cx5="http://schemas.microsoft.com/office/drawing/2016/5/11/chartex" xmlns:cx6="http://schemas.microsoft.com/office/drawing/2016/5/12/chartex" xmlns:cx7="http://schemas.microsoft.com/office/drawing/2016/5/13/chartex" xmlns:cx8="http://schemas.microsoft.com/office/drawing/2016/5/14/chartex" xmlns:mc="http://schemas.openxmlformats.org/markup-compatibility/2006" xmlns:aink="http://schemas.microsoft.com/office/drawing/2016/ink" xmlns:am3d="http://schemas.microsoft.com/office/drawing/2017/model3d" xmlns:o="urn:schemas-microsoft-com:office:office" xmlns:r="http://schemas.openxmlformats.org/officeDocument/2006/relationships" xmlns:m="http://schemas.openxmlformats.org/officeDocument/2006/math" xmlns:v="urn:schemas-microsoft-com:vml" xmlns:wp14="http://schemas.microsoft.com/office/word/2010/wordprocessingDrawing" xmlns:wp="http://schemas.openxmlformats.org/drawingml/2006/wordprocessingDrawing" xmlns:w10="urn:schemas-microsoft-com:office:word" xmlns:w="http://schemas.openxmlformats.org/wordprocessingml/2006/main" xmlns:w14="http://schemas.microsoft.com/office/word/2010/wordml" xmlns:w15="http://schemas.microsoft.com/office/word/2012/wordml" xmlns:w16cid="http://schemas.microsoft.com/office/word/2016/wordml/cid" xmlns:w16se="http://schemas.microsoft.com/office/word/2015/wordml/symex" xmlns:wpg="http://schemas.microsoft.com/office/word/2010/wordprocessingGroup" xmlns:wpi="http://schemas.microsoft.com/office/word/2010/wordprocessingInk" xmlns:wne="http://schemas.microsoft.com/office/word/2006/wordml" xmlns:wps="http://schemas.microsoft.com/office/word/2010/wordprocessingShape" mc:Ignorable="w14 w15 w16se w16cid wp14">
+  <w:p>
+    <w:pPr>
+      <w:pStyle w:val="Header"/>
+    </w:pPr>
+  </w:p>
+</w:hdr>
 </file>
 
 <file path=word/numbering.xml><?xml version="1.0" encoding="utf-8"?>
@@ -1285,6 +1425,50 @@
       <w:shd w:val="clear" w:color="auto" w:fill="E6E6E6"/>
     </w:rPr>
   </w:style>
+  <w:style w:type="paragraph" w:styleId="Header">
+    <w:name w:val="header"/>
+    <w:basedOn w:val="Normal"/>
+    <w:link w:val="HeaderChar"/>
+    <w:uiPriority w:val="99"/>
+    <w:unhideWhenUsed/>
+    <w:rsid w:val="00053331"/>
+    <w:pPr>
+      <w:tabs>
+        <w:tab w:val="center" w:pos="4320"/>
+        <w:tab w:val="right" w:pos="8640"/>
+      </w:tabs>
+      <w:spacing w:after="0" w:line="240" w:lineRule="auto"/>
+    </w:pPr>
+  </w:style>
+  <w:style w:type="character" w:customStyle="1" w:styleId="HeaderChar">
+    <w:name w:val="Header Char"/>
+    <w:basedOn w:val="DefaultParagraphFont"/>
+    <w:link w:val="Header"/>
+    <w:uiPriority w:val="99"/>
+    <w:rsid w:val="00053331"/>
+  </w:style>
+  <w:style w:type="paragraph" w:styleId="Footer">
+    <w:name w:val="footer"/>
+    <w:basedOn w:val="Normal"/>
+    <w:link w:val="FooterChar"/>
+    <w:uiPriority w:val="99"/>
+    <w:unhideWhenUsed/>
+    <w:rsid w:val="00053331"/>
+    <w:pPr>
+      <w:tabs>
+        <w:tab w:val="center" w:pos="4320"/>
+        <w:tab w:val="right" w:pos="8640"/>
+      </w:tabs>
+      <w:spacing w:after="0" w:line="240" w:lineRule="auto"/>
+    </w:pPr>
+  </w:style>
+  <w:style w:type="character" w:customStyle="1" w:styleId="FooterChar">
+    <w:name w:val="Footer Char"/>
+    <w:basedOn w:val="DefaultParagraphFont"/>
+    <w:link w:val="Footer"/>
+    <w:uiPriority w:val="99"/>
+    <w:rsid w:val="00053331"/>
+  </w:style>
 </w:styles>
 </file>
 

</xml_diff>